<commit_message>
nmv 24 11 2025
</commit_message>
<xml_diff>
--- a/TS-Kramam/TS-1.7/TS 1.7 Malayalam Krama Paatam Corrections.docx
+++ b/TS-Kramam/TS-1.7/TS 1.7 Malayalam Krama Paatam Corrections.docx
@@ -282,7 +282,27 @@
                 <w:szCs w:val="32"/>
                 <w:lang w:val="en-IN" w:eastAsia="en-IN" w:bidi="ml-IN"/>
               </w:rPr>
-              <w:t>6.7</w:t>
+              <w:t>1</w:t>
+            </w:r>
+            <w:r>
+              <w:rPr>
+                <w:rFonts w:eastAsia="Times New Roman" w:cs="Arial"/>
+                <w:b/>
+                <w:sz w:val="32"/>
+                <w:szCs w:val="32"/>
+                <w:lang w:val="en-IN" w:eastAsia="en-IN" w:bidi="ml-IN"/>
+              </w:rPr>
+              <w:t>.</w:t>
+            </w:r>
+            <w:r>
+              <w:rPr>
+                <w:rFonts w:eastAsia="Times New Roman" w:cs="Arial"/>
+                <w:b/>
+                <w:sz w:val="32"/>
+                <w:szCs w:val="32"/>
+                <w:lang w:val="en-IN" w:eastAsia="en-IN" w:bidi="ml-IN"/>
+              </w:rPr>
+              <w:t>1</w:t>
             </w:r>
             <w:r>
               <w:rPr>
@@ -331,18 +351,7 @@
                 <w:szCs w:val="36"/>
                 <w:lang w:bidi="ml-IN"/>
               </w:rPr>
-              <w:t>5</w:t>
-            </w:r>
-            <w:r>
-              <w:rPr>
-                <w:rFonts w:cs="Arial"/>
-                <w:b/>
-                <w:bCs/>
-                <w:sz w:val="28"/>
-                <w:szCs w:val="36"/>
-                <w:lang w:bidi="ml-IN"/>
-              </w:rPr>
-              <w:t>1</w:t>
+              <w:t>15</w:t>
             </w:r>
           </w:p>
           <w:p>
@@ -357,6 +366,7 @@
               <w:spacing w:before="0" w:line="240" w:lineRule="auto"/>
               <w:rPr>
                 <w:rFonts w:eastAsia="Times New Roman" w:cs="Arial"/>
+                <w:b/>
                 <w:sz w:val="32"/>
                 <w:szCs w:val="32"/>
                 <w:lang w:val="en-IN" w:eastAsia="en-IN" w:bidi="ml-IN"/>
@@ -372,17 +382,6 @@
                 <w:lang w:bidi="ml-IN"/>
               </w:rPr>
               <w:t xml:space="preserve">Panchaati No. </w:t>
-            </w:r>
-            <w:r>
-              <w:rPr>
-                <w:rFonts w:cs="Arial"/>
-                <w:b/>
-                <w:bCs/>
-                <w:sz w:val="28"/>
-                <w:szCs w:val="36"/>
-                <w:lang w:bidi="ml-IN"/>
-              </w:rPr>
-              <w:t>3</w:t>
             </w:r>
             <w:r>
               <w:rPr>
@@ -410,7 +409,6 @@
               <w:spacing w:before="0" w:line="252" w:lineRule="auto"/>
               <w:rPr>
                 <w:rFonts w:ascii="BRH Malayalam Extra" w:hAnsi="BRH Malayalam Extra" w:cs="BRH Malayalam Extra"/>
-                <w:color w:val="000000"/>
                 <w:sz w:val="40"/>
                 <w:szCs w:val="40"/>
                 <w:lang w:val="en-IN"/>
@@ -421,28 +419,25 @@
                 <w:rFonts w:ascii="BRH Malayalam Extra" w:hAnsi="BRH Malayalam Extra" w:cs="BRH Malayalam Extra"/>
                 <w:sz w:val="40"/>
                 <w:szCs w:val="40"/>
-                <w:lang w:val="en-IN"/>
-              </w:rPr>
-              <w:t>Bty—Zx²y</w:t>
-            </w:r>
-            <w:r>
-              <w:rPr>
-                <w:rFonts w:ascii="BRH Malayalam Extra" w:hAnsi="BRH Malayalam Extra" w:cs="BRH Malayalam Extra"/>
-                <w:b/>
-                <w:sz w:val="32"/>
-                <w:szCs w:val="40"/>
-                <w:lang w:val="en-IN"/>
-              </w:rPr>
-              <w:t>–</w:t>
-            </w:r>
-            <w:r>
-              <w:rPr>
-                <w:rFonts w:ascii="BRH Malayalam Extra" w:hAnsi="BRH Malayalam Extra" w:cs="BRH Malayalam Extra"/>
-                <w:sz w:val="40"/>
-                <w:szCs w:val="40"/>
-                <w:lang w:val="en-IN"/>
-              </w:rPr>
-              <w:t>ky</w:t>
+              </w:rPr>
+              <w:t>exK - j</w:t>
+            </w:r>
+            <w:r>
+              <w:rPr>
+                <w:rFonts w:ascii="BRH Malayalam Extra" w:hAnsi="BRH Malayalam Extra" w:cs="BRH Malayalam Extra"/>
+                <w:b/>
+                <w:sz w:val="32"/>
+                <w:szCs w:val="40"/>
+              </w:rPr>
+              <w:t>–</w:t>
+            </w:r>
+            <w:r>
+              <w:rPr>
+                <w:rFonts w:ascii="BRH Malayalam Extra" w:hAnsi="BRH Malayalam Extra" w:cs="BRH Malayalam Extra"/>
+                <w:sz w:val="40"/>
+                <w:szCs w:val="40"/>
+              </w:rPr>
+              <w:t>¹J | ¤¤</w:t>
             </w:r>
             <w:r>
               <w:rPr>
@@ -450,75 +445,25 @@
                 <w:sz w:val="40"/>
                 <w:szCs w:val="40"/>
                 <w:highlight w:val="yellow"/>
-                <w:lang w:val="en-IN"/>
-              </w:rPr>
-              <w:t>Zõx</w:t>
-            </w:r>
-            <w:r>
-              <w:rPr>
-                <w:rFonts w:ascii="BRH Malayalam Extra" w:hAnsi="BRH Malayalam Extra" w:cs="BRH Malayalam Extra"/>
-                <w:sz w:val="40"/>
-                <w:szCs w:val="40"/>
-                <w:lang w:val="en-IN"/>
-              </w:rPr>
-              <w:t>—tyZ - A</w:t>
-            </w:r>
-            <w:r>
-              <w:rPr>
-                <w:rFonts w:ascii="BRH Malayalam Extra" w:hAnsi="BRH Malayalam Extra" w:cs="BRH Malayalam Extra"/>
-                <w:b/>
-                <w:sz w:val="32"/>
-                <w:szCs w:val="40"/>
-                <w:lang w:val="en-IN"/>
-              </w:rPr>
-              <w:t>–</w:t>
-            </w:r>
-            <w:r>
-              <w:rPr>
-                <w:rFonts w:ascii="BRH Malayalam Extra" w:hAnsi="BRH Malayalam Extra" w:cs="BRH Malayalam Extra"/>
-                <w:sz w:val="40"/>
-                <w:szCs w:val="40"/>
-                <w:lang w:val="en-IN"/>
-              </w:rPr>
-              <w:t>²y</w:t>
-            </w:r>
-            <w:r>
-              <w:rPr>
-                <w:rFonts w:ascii="BRH Malayalam Extra" w:hAnsi="BRH Malayalam Extra" w:cs="BRH Malayalam Extra"/>
-                <w:b/>
-                <w:sz w:val="32"/>
-                <w:szCs w:val="40"/>
-                <w:lang w:val="en-IN"/>
-              </w:rPr>
-              <w:t>–</w:t>
-            </w:r>
-            <w:r>
-              <w:rPr>
-                <w:rFonts w:ascii="BRH Malayalam Extra" w:hAnsi="BRH Malayalam Extra" w:cs="BRH Malayalam Extra"/>
-                <w:sz w:val="40"/>
-                <w:szCs w:val="40"/>
-                <w:lang w:val="en-IN"/>
-              </w:rPr>
-              <w:t>J | sË—s</w:t>
-            </w:r>
-            <w:r>
-              <w:rPr>
-                <w:rFonts w:ascii="BRH Malayalam Extra" w:hAnsi="BRH Malayalam Extra" w:cs="BRH Malayalam Extra"/>
-                <w:b/>
-                <w:sz w:val="32"/>
-                <w:szCs w:val="40"/>
-                <w:lang w:val="en-IN"/>
-              </w:rPr>
-              <w:t>–</w:t>
-            </w:r>
-            <w:r>
-              <w:rPr>
-                <w:rFonts w:ascii="BRH Malayalam Extra" w:hAnsi="BRH Malayalam Extra" w:cs="BRH Malayalam Extra"/>
-                <w:sz w:val="40"/>
-                <w:szCs w:val="40"/>
-                <w:lang w:val="en-IN"/>
-              </w:rPr>
-              <w:t>hJ |</w:t>
+              </w:rPr>
+              <w:t>s</w:t>
+            </w:r>
+            <w:r>
+              <w:rPr>
+                <w:rFonts w:ascii="BRH Malayalam Extra" w:hAnsi="BRH Malayalam Extra" w:cs="BRH Malayalam Extra"/>
+                <w:b/>
+                <w:sz w:val="32"/>
+                <w:szCs w:val="40"/>
+              </w:rPr>
+              <w:t>–</w:t>
+            </w:r>
+            <w:r>
+              <w:rPr>
+                <w:rFonts w:ascii="BRH Malayalam Extra" w:hAnsi="BRH Malayalam Extra" w:cs="BRH Malayalam Extra"/>
+                <w:sz w:val="40"/>
+                <w:szCs w:val="40"/>
+              </w:rPr>
+              <w:t>rx |</w:t>
             </w:r>
           </w:p>
         </w:tc>
@@ -545,28 +490,25 @@
                 <w:rFonts w:ascii="BRH Malayalam Extra" w:hAnsi="BRH Malayalam Extra" w:cs="BRH Malayalam Extra"/>
                 <w:sz w:val="40"/>
                 <w:szCs w:val="40"/>
-                <w:lang w:val="en-IN"/>
-              </w:rPr>
-              <w:t>Bty—Zx²y</w:t>
-            </w:r>
-            <w:r>
-              <w:rPr>
-                <w:rFonts w:ascii="BRH Malayalam Extra" w:hAnsi="BRH Malayalam Extra" w:cs="BRH Malayalam Extra"/>
-                <w:b/>
-                <w:sz w:val="32"/>
-                <w:szCs w:val="40"/>
-                <w:lang w:val="en-IN"/>
-              </w:rPr>
-              <w:t>–</w:t>
-            </w:r>
-            <w:r>
-              <w:rPr>
-                <w:rFonts w:ascii="BRH Malayalam Extra" w:hAnsi="BRH Malayalam Extra" w:cs="BRH Malayalam Extra"/>
-                <w:sz w:val="40"/>
-                <w:szCs w:val="40"/>
-                <w:lang w:val="en-IN"/>
-              </w:rPr>
-              <w:t>kyZõx</w:t>
+              </w:rPr>
+              <w:t>exK - j</w:t>
+            </w:r>
+            <w:r>
+              <w:rPr>
+                <w:rFonts w:ascii="BRH Malayalam Extra" w:hAnsi="BRH Malayalam Extra" w:cs="BRH Malayalam Extra"/>
+                <w:b/>
+                <w:sz w:val="32"/>
+                <w:szCs w:val="40"/>
+              </w:rPr>
+              <w:t>–</w:t>
+            </w:r>
+            <w:r>
+              <w:rPr>
+                <w:rFonts w:ascii="BRH Malayalam Extra" w:hAnsi="BRH Malayalam Extra" w:cs="BRH Malayalam Extra"/>
+                <w:sz w:val="40"/>
+                <w:szCs w:val="40"/>
+              </w:rPr>
+              <w:t>¹J | ¤¤</w:t>
             </w:r>
             <w:r>
               <w:rPr>
@@ -574,100 +516,16 @@
                 <w:sz w:val="40"/>
                 <w:szCs w:val="40"/>
                 <w:highlight w:val="green"/>
-                <w:lang w:val="en-IN"/>
-              </w:rPr>
-              <w:t>ty</w:t>
-            </w:r>
-            <w:r>
-              <w:rPr>
-                <w:rFonts w:ascii="BRH Malayalam Extra" w:hAnsi="BRH Malayalam Extra" w:cs="BRH Malayalam Extra"/>
-                <w:sz w:val="40"/>
-                <w:szCs w:val="40"/>
-                <w:lang w:val="en-IN"/>
-              </w:rPr>
-              <w:t xml:space="preserve">—Z - </w:t>
-            </w:r>
-          </w:p>
-          <w:p>
-            <w:pPr>
-              <w:widowControl w:val="0"/>
-              <w:autoSpaceDE w:val="0"/>
-              <w:autoSpaceDN w:val="0"/>
-              <w:adjustRightInd w:val="0"/>
-              <w:spacing w:before="0" w:line="252" w:lineRule="auto"/>
-              <w:rPr>
-                <w:rFonts w:ascii="BRH Malayalam Extra" w:hAnsi="BRH Malayalam Extra" w:cs="BRH Malayalam Extra"/>
-                <w:color w:val="000000"/>
-                <w:sz w:val="40"/>
-                <w:szCs w:val="40"/>
-                <w:lang w:val="en-IN"/>
-              </w:rPr>
-            </w:pPr>
-            <w:r>
-              <w:rPr>
-                <w:rFonts w:ascii="BRH Malayalam Extra" w:hAnsi="BRH Malayalam Extra" w:cs="BRH Malayalam Extra"/>
-                <w:sz w:val="40"/>
-                <w:szCs w:val="40"/>
-                <w:lang w:val="en-IN"/>
-              </w:rPr>
-              <w:t>A</w:t>
-            </w:r>
-            <w:r>
-              <w:rPr>
-                <w:rFonts w:ascii="BRH Malayalam Extra" w:hAnsi="BRH Malayalam Extra" w:cs="BRH Malayalam Extra"/>
-                <w:b/>
-                <w:sz w:val="32"/>
-                <w:szCs w:val="40"/>
-                <w:lang w:val="en-IN"/>
-              </w:rPr>
-              <w:t>–</w:t>
-            </w:r>
-            <w:r>
-              <w:rPr>
-                <w:rFonts w:ascii="BRH Malayalam Extra" w:hAnsi="BRH Malayalam Extra" w:cs="BRH Malayalam Extra"/>
-                <w:sz w:val="40"/>
-                <w:szCs w:val="40"/>
-                <w:lang w:val="en-IN"/>
-              </w:rPr>
-              <w:t>²y</w:t>
-            </w:r>
-            <w:r>
-              <w:rPr>
-                <w:rFonts w:ascii="BRH Malayalam Extra" w:hAnsi="BRH Malayalam Extra" w:cs="BRH Malayalam Extra"/>
-                <w:b/>
-                <w:sz w:val="32"/>
-                <w:szCs w:val="40"/>
-                <w:lang w:val="en-IN"/>
-              </w:rPr>
-              <w:t>–</w:t>
-            </w:r>
-            <w:r>
-              <w:rPr>
-                <w:rFonts w:ascii="BRH Malayalam Extra" w:hAnsi="BRH Malayalam Extra" w:cs="BRH Malayalam Extra"/>
-                <w:sz w:val="40"/>
-                <w:szCs w:val="40"/>
-                <w:lang w:val="en-IN"/>
-              </w:rPr>
-              <w:t>J | sË—s</w:t>
-            </w:r>
-            <w:r>
-              <w:rPr>
-                <w:rFonts w:ascii="BRH Malayalam Extra" w:hAnsi="BRH Malayalam Extra" w:cs="BRH Malayalam Extra"/>
-                <w:b/>
-                <w:sz w:val="32"/>
-                <w:szCs w:val="40"/>
-                <w:lang w:val="en-IN"/>
-              </w:rPr>
-              <w:t>–</w:t>
-            </w:r>
-            <w:r>
-              <w:rPr>
-                <w:rFonts w:ascii="BRH Malayalam Extra" w:hAnsi="BRH Malayalam Extra" w:cs="BRH Malayalam Extra"/>
-                <w:sz w:val="40"/>
-                <w:szCs w:val="40"/>
-                <w:lang w:val="en-IN"/>
-              </w:rPr>
-              <w:t>hJ |</w:t>
+              </w:rPr>
+              <w:t>s</w:t>
+            </w:r>
+            <w:r>
+              <w:rPr>
+                <w:rFonts w:ascii="BRH Malayalam Extra" w:hAnsi="BRH Malayalam Extra" w:cs="BRH Malayalam Extra"/>
+                <w:sz w:val="40"/>
+                <w:szCs w:val="40"/>
+              </w:rPr>
+              <w:t>rx |</w:t>
             </w:r>
           </w:p>
         </w:tc>
@@ -716,27 +574,7 @@
                 <w:szCs w:val="32"/>
                 <w:lang w:val="en-IN" w:eastAsia="en-IN" w:bidi="ml-IN"/>
               </w:rPr>
-              <w:t>10</w:t>
-            </w:r>
-            <w:r>
-              <w:rPr>
-                <w:rFonts w:eastAsia="Times New Roman" w:cs="Arial"/>
-                <w:b/>
-                <w:sz w:val="32"/>
-                <w:szCs w:val="32"/>
-                <w:lang w:val="en-IN" w:eastAsia="en-IN" w:bidi="ml-IN"/>
-              </w:rPr>
-              <w:t>.</w:t>
-            </w:r>
-            <w:r>
-              <w:rPr>
-                <w:rFonts w:eastAsia="Times New Roman" w:cs="Arial"/>
-                <w:b/>
-                <w:sz w:val="32"/>
-                <w:szCs w:val="32"/>
-                <w:lang w:val="en-IN" w:eastAsia="en-IN" w:bidi="ml-IN"/>
-              </w:rPr>
-              <w:t>2</w:t>
+              <w:t>6.7</w:t>
             </w:r>
             <w:r>
               <w:rPr>
@@ -762,7 +600,7 @@
                 <w:bCs/>
                 <w:sz w:val="28"/>
                 <w:szCs w:val="36"/>
-                <w:lang w:val="it-IT" w:bidi="ml-IN"/>
+                <w:lang w:bidi="ml-IN"/>
               </w:rPr>
             </w:pPr>
             <w:r>
@@ -772,7 +610,7 @@
                 <w:bCs/>
                 <w:sz w:val="28"/>
                 <w:szCs w:val="36"/>
-                <w:lang w:val="it-IT" w:bidi="ml-IN"/>
+                <w:lang w:bidi="ml-IN"/>
               </w:rPr>
               <w:t xml:space="preserve">Krama Vaakyam No. </w:t>
             </w:r>
@@ -783,9 +621,9 @@
                 <w:bCs/>
                 <w:sz w:val="28"/>
                 <w:szCs w:val="36"/>
-                <w:lang w:val="it-IT" w:bidi="ml-IN"/>
-              </w:rPr>
-              <w:t>49</w:t>
+                <w:lang w:bidi="ml-IN"/>
+              </w:rPr>
+              <w:t>51</w:t>
             </w:r>
           </w:p>
           <w:p>
@@ -800,10 +638,9 @@
               <w:spacing w:before="0" w:line="240" w:lineRule="auto"/>
               <w:rPr>
                 <w:rFonts w:eastAsia="Times New Roman" w:cs="Arial"/>
-                <w:b/>
-                <w:sz w:val="32"/>
-                <w:szCs w:val="32"/>
-                <w:lang w:val="it-IT" w:eastAsia="en-IN" w:bidi="ml-IN"/>
+                <w:sz w:val="32"/>
+                <w:szCs w:val="32"/>
+                <w:lang w:val="en-IN" w:eastAsia="en-IN" w:bidi="ml-IN"/>
               </w:rPr>
             </w:pPr>
             <w:r>
@@ -813,7 +650,7 @@
                 <w:bCs/>
                 <w:sz w:val="28"/>
                 <w:szCs w:val="36"/>
-                <w:lang w:val="it-IT" w:bidi="ml-IN"/>
+                <w:lang w:bidi="ml-IN"/>
               </w:rPr>
               <w:t xml:space="preserve">Panchaati No. </w:t>
             </w:r>
@@ -824,20 +661,9 @@
                 <w:bCs/>
                 <w:sz w:val="28"/>
                 <w:szCs w:val="36"/>
-                <w:lang w:val="it-IT" w:bidi="ml-IN"/>
-              </w:rPr>
-              <w:t>4</w:t>
-            </w:r>
-            <w:r>
-              <w:rPr>
-                <w:rFonts w:cs="Arial"/>
-                <w:b/>
-                <w:bCs/>
-                <w:sz w:val="28"/>
-                <w:szCs w:val="36"/>
-                <w:lang w:val="it-IT" w:bidi="ml-IN"/>
-              </w:rPr>
-              <w:t>1</w:t>
+                <w:lang w:bidi="ml-IN"/>
+              </w:rPr>
+              <w:t>31</w:t>
             </w:r>
           </w:p>
         </w:tc>
@@ -854,6 +680,7 @@
               <w:spacing w:before="0" w:line="252" w:lineRule="auto"/>
               <w:rPr>
                 <w:rFonts w:ascii="BRH Malayalam Extra" w:hAnsi="BRH Malayalam Extra" w:cs="BRH Malayalam Extra"/>
+                <w:color w:val="000000"/>
                 <w:sz w:val="40"/>
                 <w:szCs w:val="40"/>
                 <w:lang w:val="en-IN"/>
@@ -864,42 +691,28 @@
                 <w:rFonts w:ascii="BRH Malayalam Extra" w:hAnsi="BRH Malayalam Extra" w:cs="BRH Malayalam Extra"/>
                 <w:sz w:val="40"/>
                 <w:szCs w:val="40"/>
-              </w:rPr>
-              <w:t>bxdx—j ¥Pxbj | ¥Px</w:t>
-            </w:r>
-            <w:r>
-              <w:rPr>
-                <w:rFonts w:ascii="BRH Malayalam Extra" w:hAnsi="BRH Malayalam Extra" w:cs="BRH Malayalam Extra"/>
-                <w:b/>
-                <w:sz w:val="32"/>
-                <w:szCs w:val="40"/>
-              </w:rPr>
-              <w:t>–</w:t>
-            </w:r>
-            <w:r>
-              <w:rPr>
-                <w:rFonts w:ascii="BRH Malayalam Extra" w:hAnsi="BRH Malayalam Extra" w:cs="BRH Malayalam Extra"/>
-                <w:sz w:val="40"/>
-                <w:szCs w:val="40"/>
-              </w:rPr>
-              <w:t>b</w:t>
-            </w:r>
-            <w:r>
-              <w:rPr>
-                <w:rFonts w:ascii="BRH Malayalam Extra" w:hAnsi="BRH Malayalam Extra" w:cs="BRH Malayalam Extra"/>
-                <w:b/>
-                <w:sz w:val="32"/>
-                <w:szCs w:val="40"/>
-              </w:rPr>
-              <w:t>–</w:t>
-            </w:r>
-            <w:r>
-              <w:rPr>
-                <w:rFonts w:ascii="BRH Malayalam Extra" w:hAnsi="BRH Malayalam Extra" w:cs="BRH Malayalam Extra"/>
-                <w:sz w:val="40"/>
-                <w:szCs w:val="40"/>
-              </w:rPr>
-              <w:t>¥</w:t>
+                <w:lang w:val="en-IN"/>
+              </w:rPr>
+              <w:t>Bty—Zx²y</w:t>
+            </w:r>
+            <w:r>
+              <w:rPr>
+                <w:rFonts w:ascii="BRH Malayalam Extra" w:hAnsi="BRH Malayalam Extra" w:cs="BRH Malayalam Extra"/>
+                <w:b/>
+                <w:sz w:val="32"/>
+                <w:szCs w:val="40"/>
+                <w:lang w:val="en-IN"/>
+              </w:rPr>
+              <w:t>–</w:t>
+            </w:r>
+            <w:r>
+              <w:rPr>
+                <w:rFonts w:ascii="BRH Malayalam Extra" w:hAnsi="BRH Malayalam Extra" w:cs="BRH Malayalam Extra"/>
+                <w:sz w:val="40"/>
+                <w:szCs w:val="40"/>
+                <w:lang w:val="en-IN"/>
+              </w:rPr>
+              <w:t>ky</w:t>
             </w:r>
             <w:r>
               <w:rPr>
@@ -907,25 +720,75 @@
                 <w:sz w:val="40"/>
                 <w:szCs w:val="40"/>
                 <w:highlight w:val="yellow"/>
-              </w:rPr>
-              <w:t>j</w:t>
-            </w:r>
-            <w:r>
-              <w:rPr>
-                <w:rFonts w:ascii="BRH Malayalam Extra" w:hAnsi="BRH Malayalam Extra" w:cs="BRH Malayalam Extra"/>
-                <w:b/>
-                <w:sz w:val="32"/>
-                <w:szCs w:val="40"/>
-              </w:rPr>
-              <w:t>–</w:t>
-            </w:r>
-            <w:r>
-              <w:rPr>
-                <w:rFonts w:ascii="BRH Malayalam Extra" w:hAnsi="BRH Malayalam Extra" w:cs="BRH Malayalam Extra"/>
-                <w:sz w:val="40"/>
-                <w:szCs w:val="40"/>
-              </w:rPr>
-              <w:t>Zy— ¥Pxbj ||</w:t>
+                <w:lang w:val="en-IN"/>
+              </w:rPr>
+              <w:t>Zõx</w:t>
+            </w:r>
+            <w:r>
+              <w:rPr>
+                <w:rFonts w:ascii="BRH Malayalam Extra" w:hAnsi="BRH Malayalam Extra" w:cs="BRH Malayalam Extra"/>
+                <w:sz w:val="40"/>
+                <w:szCs w:val="40"/>
+                <w:lang w:val="en-IN"/>
+              </w:rPr>
+              <w:t>—tyZ - A</w:t>
+            </w:r>
+            <w:r>
+              <w:rPr>
+                <w:rFonts w:ascii="BRH Malayalam Extra" w:hAnsi="BRH Malayalam Extra" w:cs="BRH Malayalam Extra"/>
+                <w:b/>
+                <w:sz w:val="32"/>
+                <w:szCs w:val="40"/>
+                <w:lang w:val="en-IN"/>
+              </w:rPr>
+              <w:t>–</w:t>
+            </w:r>
+            <w:r>
+              <w:rPr>
+                <w:rFonts w:ascii="BRH Malayalam Extra" w:hAnsi="BRH Malayalam Extra" w:cs="BRH Malayalam Extra"/>
+                <w:sz w:val="40"/>
+                <w:szCs w:val="40"/>
+                <w:lang w:val="en-IN"/>
+              </w:rPr>
+              <w:t>²y</w:t>
+            </w:r>
+            <w:r>
+              <w:rPr>
+                <w:rFonts w:ascii="BRH Malayalam Extra" w:hAnsi="BRH Malayalam Extra" w:cs="BRH Malayalam Extra"/>
+                <w:b/>
+                <w:sz w:val="32"/>
+                <w:szCs w:val="40"/>
+                <w:lang w:val="en-IN"/>
+              </w:rPr>
+              <w:t>–</w:t>
+            </w:r>
+            <w:r>
+              <w:rPr>
+                <w:rFonts w:ascii="BRH Malayalam Extra" w:hAnsi="BRH Malayalam Extra" w:cs="BRH Malayalam Extra"/>
+                <w:sz w:val="40"/>
+                <w:szCs w:val="40"/>
+                <w:lang w:val="en-IN"/>
+              </w:rPr>
+              <w:t>J | sË—s</w:t>
+            </w:r>
+            <w:r>
+              <w:rPr>
+                <w:rFonts w:ascii="BRH Malayalam Extra" w:hAnsi="BRH Malayalam Extra" w:cs="BRH Malayalam Extra"/>
+                <w:b/>
+                <w:sz w:val="32"/>
+                <w:szCs w:val="40"/>
+                <w:lang w:val="en-IN"/>
+              </w:rPr>
+              <w:t>–</w:t>
+            </w:r>
+            <w:r>
+              <w:rPr>
+                <w:rFonts w:ascii="BRH Malayalam Extra" w:hAnsi="BRH Malayalam Extra" w:cs="BRH Malayalam Extra"/>
+                <w:sz w:val="40"/>
+                <w:szCs w:val="40"/>
+                <w:lang w:val="en-IN"/>
+              </w:rPr>
+              <w:t>hJ |</w:t>
             </w:r>
           </w:p>
         </w:tc>
@@ -952,42 +815,28 @@
                 <w:rFonts w:ascii="BRH Malayalam Extra" w:hAnsi="BRH Malayalam Extra" w:cs="BRH Malayalam Extra"/>
                 <w:sz w:val="40"/>
                 <w:szCs w:val="40"/>
-              </w:rPr>
-              <w:t>bxdx—j ¥Pxbj | ¥Px</w:t>
-            </w:r>
-            <w:r>
-              <w:rPr>
-                <w:rFonts w:ascii="BRH Malayalam Extra" w:hAnsi="BRH Malayalam Extra" w:cs="BRH Malayalam Extra"/>
-                <w:b/>
-                <w:sz w:val="32"/>
-                <w:szCs w:val="40"/>
-              </w:rPr>
-              <w:t>–</w:t>
-            </w:r>
-            <w:r>
-              <w:rPr>
-                <w:rFonts w:ascii="BRH Malayalam Extra" w:hAnsi="BRH Malayalam Extra" w:cs="BRH Malayalam Extra"/>
-                <w:sz w:val="40"/>
-                <w:szCs w:val="40"/>
-              </w:rPr>
-              <w:t>b</w:t>
-            </w:r>
-            <w:r>
-              <w:rPr>
-                <w:rFonts w:ascii="BRH Malayalam Extra" w:hAnsi="BRH Malayalam Extra" w:cs="BRH Malayalam Extra"/>
-                <w:b/>
-                <w:sz w:val="32"/>
-                <w:szCs w:val="40"/>
-              </w:rPr>
-              <w:t>–</w:t>
-            </w:r>
-            <w:r>
-              <w:rPr>
-                <w:rFonts w:ascii="BRH Malayalam Extra" w:hAnsi="BRH Malayalam Extra" w:cs="BRH Malayalam Extra"/>
-                <w:sz w:val="40"/>
-                <w:szCs w:val="40"/>
-              </w:rPr>
-              <w:t>¥</w:t>
+                <w:lang w:val="en-IN"/>
+              </w:rPr>
+              <w:t>Bty—Zx²y</w:t>
+            </w:r>
+            <w:r>
+              <w:rPr>
+                <w:rFonts w:ascii="BRH Malayalam Extra" w:hAnsi="BRH Malayalam Extra" w:cs="BRH Malayalam Extra"/>
+                <w:b/>
+                <w:sz w:val="32"/>
+                <w:szCs w:val="40"/>
+                <w:lang w:val="en-IN"/>
+              </w:rPr>
+              <w:t>–</w:t>
+            </w:r>
+            <w:r>
+              <w:rPr>
+                <w:rFonts w:ascii="BRH Malayalam Extra" w:hAnsi="BRH Malayalam Extra" w:cs="BRH Malayalam Extra"/>
+                <w:sz w:val="40"/>
+                <w:szCs w:val="40"/>
+                <w:lang w:val="en-IN"/>
+              </w:rPr>
+              <w:t>kyZõx</w:t>
             </w:r>
             <w:r>
               <w:rPr>
@@ -995,16 +844,100 @@
                 <w:sz w:val="40"/>
                 <w:szCs w:val="40"/>
                 <w:highlight w:val="green"/>
-              </w:rPr>
-              <w:t>j</w:t>
-            </w:r>
-            <w:r>
-              <w:rPr>
-                <w:rFonts w:ascii="BRH Malayalam Extra" w:hAnsi="BRH Malayalam Extra" w:cs="BRH Malayalam Extra"/>
-                <w:sz w:val="40"/>
-                <w:szCs w:val="40"/>
-              </w:rPr>
-              <w:t>Zy— ¥Pxbj ||</w:t>
+                <w:lang w:val="en-IN"/>
+              </w:rPr>
+              <w:t>ty</w:t>
+            </w:r>
+            <w:r>
+              <w:rPr>
+                <w:rFonts w:ascii="BRH Malayalam Extra" w:hAnsi="BRH Malayalam Extra" w:cs="BRH Malayalam Extra"/>
+                <w:sz w:val="40"/>
+                <w:szCs w:val="40"/>
+                <w:lang w:val="en-IN"/>
+              </w:rPr>
+              <w:t xml:space="preserve">—Z - </w:t>
+            </w:r>
+          </w:p>
+          <w:p>
+            <w:pPr>
+              <w:widowControl w:val="0"/>
+              <w:autoSpaceDE w:val="0"/>
+              <w:autoSpaceDN w:val="0"/>
+              <w:adjustRightInd w:val="0"/>
+              <w:spacing w:before="0" w:line="252" w:lineRule="auto"/>
+              <w:rPr>
+                <w:rFonts w:ascii="BRH Malayalam Extra" w:hAnsi="BRH Malayalam Extra" w:cs="BRH Malayalam Extra"/>
+                <w:color w:val="000000"/>
+                <w:sz w:val="40"/>
+                <w:szCs w:val="40"/>
+                <w:lang w:val="en-IN"/>
+              </w:rPr>
+            </w:pPr>
+            <w:r>
+              <w:rPr>
+                <w:rFonts w:ascii="BRH Malayalam Extra" w:hAnsi="BRH Malayalam Extra" w:cs="BRH Malayalam Extra"/>
+                <w:sz w:val="40"/>
+                <w:szCs w:val="40"/>
+                <w:lang w:val="en-IN"/>
+              </w:rPr>
+              <w:t>A</w:t>
+            </w:r>
+            <w:r>
+              <w:rPr>
+                <w:rFonts w:ascii="BRH Malayalam Extra" w:hAnsi="BRH Malayalam Extra" w:cs="BRH Malayalam Extra"/>
+                <w:b/>
+                <w:sz w:val="32"/>
+                <w:szCs w:val="40"/>
+                <w:lang w:val="en-IN"/>
+              </w:rPr>
+              <w:t>–</w:t>
+            </w:r>
+            <w:r>
+              <w:rPr>
+                <w:rFonts w:ascii="BRH Malayalam Extra" w:hAnsi="BRH Malayalam Extra" w:cs="BRH Malayalam Extra"/>
+                <w:sz w:val="40"/>
+                <w:szCs w:val="40"/>
+                <w:lang w:val="en-IN"/>
+              </w:rPr>
+              <w:t>²y</w:t>
+            </w:r>
+            <w:r>
+              <w:rPr>
+                <w:rFonts w:ascii="BRH Malayalam Extra" w:hAnsi="BRH Malayalam Extra" w:cs="BRH Malayalam Extra"/>
+                <w:b/>
+                <w:sz w:val="32"/>
+                <w:szCs w:val="40"/>
+                <w:lang w:val="en-IN"/>
+              </w:rPr>
+              <w:t>–</w:t>
+            </w:r>
+            <w:r>
+              <w:rPr>
+                <w:rFonts w:ascii="BRH Malayalam Extra" w:hAnsi="BRH Malayalam Extra" w:cs="BRH Malayalam Extra"/>
+                <w:sz w:val="40"/>
+                <w:szCs w:val="40"/>
+                <w:lang w:val="en-IN"/>
+              </w:rPr>
+              <w:t>J | sË—s</w:t>
+            </w:r>
+            <w:r>
+              <w:rPr>
+                <w:rFonts w:ascii="BRH Malayalam Extra" w:hAnsi="BRH Malayalam Extra" w:cs="BRH Malayalam Extra"/>
+                <w:b/>
+                <w:sz w:val="32"/>
+                <w:szCs w:val="40"/>
+                <w:lang w:val="en-IN"/>
+              </w:rPr>
+              <w:t>–</w:t>
+            </w:r>
+            <w:r>
+              <w:rPr>
+                <w:rFonts w:ascii="BRH Malayalam Extra" w:hAnsi="BRH Malayalam Extra" w:cs="BRH Malayalam Extra"/>
+                <w:sz w:val="40"/>
+                <w:szCs w:val="40"/>
+                <w:lang w:val="en-IN"/>
+              </w:rPr>
+              <w:t>hJ |</w:t>
             </w:r>
           </w:p>
         </w:tc>
@@ -1053,27 +986,7 @@
                 <w:szCs w:val="32"/>
                 <w:lang w:val="en-IN" w:eastAsia="en-IN" w:bidi="ml-IN"/>
               </w:rPr>
-              <w:t>1</w:t>
-            </w:r>
-            <w:r>
-              <w:rPr>
-                <w:rFonts w:eastAsia="Times New Roman" w:cs="Arial"/>
-                <w:b/>
-                <w:sz w:val="32"/>
-                <w:szCs w:val="32"/>
-                <w:lang w:val="en-IN" w:eastAsia="en-IN" w:bidi="ml-IN"/>
-              </w:rPr>
-              <w:t>1</w:t>
-            </w:r>
-            <w:r>
-              <w:rPr>
-                <w:rFonts w:eastAsia="Times New Roman" w:cs="Arial"/>
-                <w:b/>
-                <w:sz w:val="32"/>
-                <w:szCs w:val="32"/>
-                <w:lang w:val="en-IN" w:eastAsia="en-IN" w:bidi="ml-IN"/>
-              </w:rPr>
-              <w:t>.2</w:t>
+              <w:t>10.2</w:t>
             </w:r>
             <w:r>
               <w:rPr>
@@ -1099,7 +1012,48 @@
                 <w:bCs/>
                 <w:sz w:val="28"/>
                 <w:szCs w:val="36"/>
-                <w:lang w:val="it-IT" w:bidi="ml-IN"/>
+                <w:lang w:val="en-IN" w:bidi="ml-IN"/>
+              </w:rPr>
+            </w:pPr>
+            <w:r>
+              <w:rPr>
+                <w:rFonts w:cs="Arial"/>
+                <w:b/>
+                <w:bCs/>
+                <w:sz w:val="28"/>
+                <w:szCs w:val="36"/>
+                <w:lang w:val="en-IN" w:bidi="ml-IN"/>
+              </w:rPr>
+              <w:t xml:space="preserve">Krama Vaakyam No. </w:t>
+            </w:r>
+            <w:r>
+              <w:rPr>
+                <w:rFonts w:cs="Arial"/>
+                <w:b/>
+                <w:bCs/>
+                <w:sz w:val="28"/>
+                <w:szCs w:val="36"/>
+                <w:lang w:val="en-IN" w:bidi="ml-IN"/>
+              </w:rPr>
+              <w:t>49</w:t>
+            </w:r>
+          </w:p>
+          <w:p>
+            <w:pPr>
+              <w:widowControl w:val="0"/>
+              <w:tabs>
+                <w:tab w:val="left" w:pos="993"/>
+              </w:tabs>
+              <w:autoSpaceDE w:val="0"/>
+              <w:autoSpaceDN w:val="0"/>
+              <w:adjustRightInd w:val="0"/>
+              <w:spacing w:before="0" w:line="240" w:lineRule="auto"/>
+              <w:rPr>
+                <w:rFonts w:eastAsia="Times New Roman" w:cs="Arial"/>
+                <w:b/>
+                <w:sz w:val="32"/>
+                <w:szCs w:val="32"/>
+                <w:lang w:val="it-IT" w:eastAsia="en-IN" w:bidi="ml-IN"/>
               </w:rPr>
             </w:pPr>
             <w:r>
@@ -1111,7 +1065,7 @@
                 <w:szCs w:val="36"/>
                 <w:lang w:val="it-IT" w:bidi="ml-IN"/>
               </w:rPr>
-              <w:t xml:space="preserve">Krama Vaakyam No. </w:t>
+              <w:t xml:space="preserve">Panchaati No. </w:t>
             </w:r>
             <w:r>
               <w:rPr>
@@ -1122,7 +1076,287 @@
                 <w:szCs w:val="36"/>
                 <w:lang w:val="it-IT" w:bidi="ml-IN"/>
               </w:rPr>
-              <w:t>60</w:t>
+              <w:t>4</w:t>
+            </w:r>
+            <w:r>
+              <w:rPr>
+                <w:rFonts w:cs="Arial"/>
+                <w:b/>
+                <w:bCs/>
+                <w:sz w:val="28"/>
+                <w:szCs w:val="36"/>
+                <w:lang w:val="it-IT" w:bidi="ml-IN"/>
+              </w:rPr>
+              <w:t>1</w:t>
+            </w:r>
+          </w:p>
+        </w:tc>
+        <w:tc>
+          <w:tcPr>
+            <w:tcW w:w="5196" w:type="dxa"/>
+          </w:tcPr>
+          <w:p>
+            <w:pPr>
+              <w:widowControl w:val="0"/>
+              <w:autoSpaceDE w:val="0"/>
+              <w:autoSpaceDN w:val="0"/>
+              <w:adjustRightInd w:val="0"/>
+              <w:spacing w:before="0" w:line="252" w:lineRule="auto"/>
+              <w:rPr>
+                <w:rFonts w:ascii="BRH Malayalam Extra" w:hAnsi="BRH Malayalam Extra" w:cs="BRH Malayalam Extra"/>
+                <w:sz w:val="40"/>
+                <w:szCs w:val="40"/>
+                <w:lang w:val="it-IT"/>
+              </w:rPr>
+            </w:pPr>
+            <w:r>
+              <w:rPr>
+                <w:rFonts w:ascii="BRH Malayalam Extra" w:hAnsi="BRH Malayalam Extra" w:cs="BRH Malayalam Extra"/>
+                <w:sz w:val="40"/>
+                <w:szCs w:val="40"/>
+                <w:lang w:val="it-IT"/>
+              </w:rPr>
+              <w:t>bxdx—j ¥Pxbj | ¥Px</w:t>
+            </w:r>
+            <w:r>
+              <w:rPr>
+                <w:rFonts w:ascii="BRH Malayalam Extra" w:hAnsi="BRH Malayalam Extra" w:cs="BRH Malayalam Extra"/>
+                <w:b/>
+                <w:sz w:val="32"/>
+                <w:szCs w:val="40"/>
+                <w:lang w:val="it-IT"/>
+              </w:rPr>
+              <w:t>–</w:t>
+            </w:r>
+            <w:r>
+              <w:rPr>
+                <w:rFonts w:ascii="BRH Malayalam Extra" w:hAnsi="BRH Malayalam Extra" w:cs="BRH Malayalam Extra"/>
+                <w:sz w:val="40"/>
+                <w:szCs w:val="40"/>
+                <w:lang w:val="it-IT"/>
+              </w:rPr>
+              <w:t>b</w:t>
+            </w:r>
+            <w:r>
+              <w:rPr>
+                <w:rFonts w:ascii="BRH Malayalam Extra" w:hAnsi="BRH Malayalam Extra" w:cs="BRH Malayalam Extra"/>
+                <w:b/>
+                <w:sz w:val="32"/>
+                <w:szCs w:val="40"/>
+                <w:lang w:val="it-IT"/>
+              </w:rPr>
+              <w:t>–</w:t>
+            </w:r>
+            <w:r>
+              <w:rPr>
+                <w:rFonts w:ascii="BRH Malayalam Extra" w:hAnsi="BRH Malayalam Extra" w:cs="BRH Malayalam Extra"/>
+                <w:sz w:val="40"/>
+                <w:szCs w:val="40"/>
+                <w:lang w:val="it-IT"/>
+              </w:rPr>
+              <w:t>¥</w:t>
+            </w:r>
+            <w:r>
+              <w:rPr>
+                <w:rFonts w:ascii="BRH Malayalam Extra" w:hAnsi="BRH Malayalam Extra" w:cs="BRH Malayalam Extra"/>
+                <w:sz w:val="40"/>
+                <w:szCs w:val="40"/>
+                <w:highlight w:val="yellow"/>
+                <w:lang w:val="it-IT"/>
+              </w:rPr>
+              <w:t>j</w:t>
+            </w:r>
+            <w:r>
+              <w:rPr>
+                <w:rFonts w:ascii="BRH Malayalam Extra" w:hAnsi="BRH Malayalam Extra" w:cs="BRH Malayalam Extra"/>
+                <w:b/>
+                <w:sz w:val="32"/>
+                <w:szCs w:val="40"/>
+                <w:lang w:val="it-IT"/>
+              </w:rPr>
+              <w:t>–</w:t>
+            </w:r>
+            <w:r>
+              <w:rPr>
+                <w:rFonts w:ascii="BRH Malayalam Extra" w:hAnsi="BRH Malayalam Extra" w:cs="BRH Malayalam Extra"/>
+                <w:sz w:val="40"/>
+                <w:szCs w:val="40"/>
+                <w:lang w:val="it-IT"/>
+              </w:rPr>
+              <w:t>Zy— ¥Pxbj ||</w:t>
+            </w:r>
+          </w:p>
+        </w:tc>
+        <w:tc>
+          <w:tcPr>
+            <w:tcW w:w="5152" w:type="dxa"/>
+          </w:tcPr>
+          <w:p>
+            <w:pPr>
+              <w:widowControl w:val="0"/>
+              <w:autoSpaceDE w:val="0"/>
+              <w:autoSpaceDN w:val="0"/>
+              <w:adjustRightInd w:val="0"/>
+              <w:spacing w:before="0" w:line="252" w:lineRule="auto"/>
+              <w:rPr>
+                <w:rFonts w:ascii="BRH Malayalam Extra" w:hAnsi="BRH Malayalam Extra" w:cs="BRH Malayalam Extra"/>
+                <w:sz w:val="40"/>
+                <w:szCs w:val="40"/>
+                <w:lang w:val="it-IT"/>
+              </w:rPr>
+            </w:pPr>
+            <w:r>
+              <w:rPr>
+                <w:rFonts w:ascii="BRH Malayalam Extra" w:hAnsi="BRH Malayalam Extra" w:cs="BRH Malayalam Extra"/>
+                <w:sz w:val="40"/>
+                <w:szCs w:val="40"/>
+                <w:lang w:val="it-IT"/>
+              </w:rPr>
+              <w:t>bxdx—j ¥Pxbj | ¥Px</w:t>
+            </w:r>
+            <w:r>
+              <w:rPr>
+                <w:rFonts w:ascii="BRH Malayalam Extra" w:hAnsi="BRH Malayalam Extra" w:cs="BRH Malayalam Extra"/>
+                <w:b/>
+                <w:sz w:val="32"/>
+                <w:szCs w:val="40"/>
+                <w:lang w:val="it-IT"/>
+              </w:rPr>
+              <w:t>–</w:t>
+            </w:r>
+            <w:r>
+              <w:rPr>
+                <w:rFonts w:ascii="BRH Malayalam Extra" w:hAnsi="BRH Malayalam Extra" w:cs="BRH Malayalam Extra"/>
+                <w:sz w:val="40"/>
+                <w:szCs w:val="40"/>
+                <w:lang w:val="it-IT"/>
+              </w:rPr>
+              <w:t>b</w:t>
+            </w:r>
+            <w:r>
+              <w:rPr>
+                <w:rFonts w:ascii="BRH Malayalam Extra" w:hAnsi="BRH Malayalam Extra" w:cs="BRH Malayalam Extra"/>
+                <w:b/>
+                <w:sz w:val="32"/>
+                <w:szCs w:val="40"/>
+                <w:lang w:val="it-IT"/>
+              </w:rPr>
+              <w:t>–</w:t>
+            </w:r>
+            <w:r>
+              <w:rPr>
+                <w:rFonts w:ascii="BRH Malayalam Extra" w:hAnsi="BRH Malayalam Extra" w:cs="BRH Malayalam Extra"/>
+                <w:sz w:val="40"/>
+                <w:szCs w:val="40"/>
+                <w:lang w:val="it-IT"/>
+              </w:rPr>
+              <w:t>¥</w:t>
+            </w:r>
+            <w:r>
+              <w:rPr>
+                <w:rFonts w:ascii="BRH Malayalam Extra" w:hAnsi="BRH Malayalam Extra" w:cs="BRH Malayalam Extra"/>
+                <w:sz w:val="40"/>
+                <w:szCs w:val="40"/>
+                <w:highlight w:val="green"/>
+                <w:lang w:val="it-IT"/>
+              </w:rPr>
+              <w:t>j</w:t>
+            </w:r>
+            <w:r>
+              <w:rPr>
+                <w:rFonts w:ascii="BRH Malayalam Extra" w:hAnsi="BRH Malayalam Extra" w:cs="BRH Malayalam Extra"/>
+                <w:sz w:val="40"/>
+                <w:szCs w:val="40"/>
+                <w:lang w:val="it-IT"/>
+              </w:rPr>
+              <w:t>Zy— ¥Pxbj ||</w:t>
+            </w:r>
+          </w:p>
+        </w:tc>
+      </w:tr>
+      <w:tr>
+        <w:trPr>
+          <w:trHeight w:val="1247"/>
+        </w:trPr>
+        <w:tc>
+          <w:tcPr>
+            <w:tcW w:w="3686" w:type="dxa"/>
+          </w:tcPr>
+          <w:p>
+            <w:pPr>
+              <w:widowControl w:val="0"/>
+              <w:tabs>
+                <w:tab w:val="left" w:pos="993"/>
+              </w:tabs>
+              <w:autoSpaceDE w:val="0"/>
+              <w:autoSpaceDN w:val="0"/>
+              <w:adjustRightInd w:val="0"/>
+              <w:spacing w:before="0" w:line="240" w:lineRule="auto"/>
+              <w:rPr>
+                <w:rFonts w:eastAsia="Times New Roman" w:cs="Arial"/>
+                <w:b/>
+                <w:sz w:val="32"/>
+                <w:szCs w:val="32"/>
+                <w:lang w:val="en-IN" w:eastAsia="en-IN" w:bidi="ml-IN"/>
+              </w:rPr>
+            </w:pPr>
+            <w:r>
+              <w:rPr>
+                <w:rFonts w:eastAsia="Times New Roman" w:cs="Arial"/>
+                <w:b/>
+                <w:sz w:val="32"/>
+                <w:szCs w:val="32"/>
+                <w:lang w:val="en-IN" w:eastAsia="en-IN" w:bidi="ml-IN"/>
+              </w:rPr>
+              <w:t>T.S.1.7.</w:t>
+            </w:r>
+            <w:r>
+              <w:rPr>
+                <w:rFonts w:eastAsia="Times New Roman" w:cs="Arial"/>
+                <w:b/>
+                <w:sz w:val="32"/>
+                <w:szCs w:val="32"/>
+                <w:lang w:val="en-IN" w:eastAsia="en-IN" w:bidi="ml-IN"/>
+              </w:rPr>
+              <w:t>11.2</w:t>
+            </w:r>
+            <w:r>
+              <w:rPr>
+                <w:rFonts w:eastAsia="Times New Roman" w:cs="Arial"/>
+                <w:b/>
+                <w:sz w:val="32"/>
+                <w:szCs w:val="32"/>
+                <w:lang w:val="en-IN" w:eastAsia="en-IN" w:bidi="ml-IN"/>
+              </w:rPr>
+              <w:t xml:space="preserve"> - Kramam</w:t>
+            </w:r>
+          </w:p>
+          <w:p>
+            <w:pPr>
+              <w:widowControl w:val="0"/>
+              <w:autoSpaceDE w:val="0"/>
+              <w:autoSpaceDN w:val="0"/>
+              <w:adjustRightInd w:val="0"/>
+              <w:spacing w:before="0" w:line="240" w:lineRule="auto"/>
+              <w:rPr>
+                <w:rFonts w:cs="Arial"/>
+                <w:b/>
+                <w:bCs/>
+                <w:sz w:val="28"/>
+                <w:szCs w:val="36"/>
+                <w:lang w:val="en-IN" w:bidi="ml-IN"/>
+              </w:rPr>
+            </w:pPr>
+            <w:r>
+              <w:rPr>
+                <w:rFonts w:cs="Arial"/>
+                <w:b/>
+                <w:bCs/>
+                <w:sz w:val="28"/>
+                <w:szCs w:val="36"/>
+                <w:lang w:val="en-IN" w:bidi="ml-IN"/>
+              </w:rPr>
+              <w:t>Krama Vaakyam No. 60</w:t>
             </w:r>
           </w:p>
           <w:p>
@@ -1571,7 +1805,6 @@
           <w:b/>
           <w:bCs/>
         </w:rPr>
-        <w:lastRenderedPageBreak/>
         <w:t>(ignore those which are already incorporated in your book’s version and date)</w:t>
       </w:r>
     </w:p>
@@ -3286,7 +3519,6 @@
           <w:b/>
           <w:bCs/>
         </w:rPr>
-        <w:lastRenderedPageBreak/>
         <w:t>(ignore those which are already incorporated in your book’s version and date)</w:t>
       </w:r>
     </w:p>
@@ -5317,6 +5549,7 @@
                 <w:b/>
                 <w:bCs/>
               </w:rPr>
+              <w:lastRenderedPageBreak/>
               <w:t>(it is</w:t>
             </w:r>
             <w:r>
@@ -5377,6 +5610,7 @@
                 <w:szCs w:val="32"/>
                 <w:lang w:val="en-IN" w:eastAsia="en-IN" w:bidi="ml-IN"/>
               </w:rPr>
+              <w:lastRenderedPageBreak/>
               <w:t>T.S.1.7.3.4 - Kramam</w:t>
             </w:r>
           </w:p>
@@ -5432,7 +5666,6 @@
                 <w:szCs w:val="36"/>
                 <w:lang w:bidi="ml-IN"/>
               </w:rPr>
-              <w:lastRenderedPageBreak/>
               <w:t>Panchaati No. 14</w:t>
             </w:r>
           </w:p>
@@ -5462,7 +5695,6 @@
                 <w:sz w:val="40"/>
                 <w:szCs w:val="40"/>
               </w:rPr>
-              <w:lastRenderedPageBreak/>
               <w:t>G</w:t>
             </w:r>
             <w:r>
@@ -7201,6 +7433,7 @@
         </w:rPr>
         <w:t>q§T</w:t>
       </w:r>
+      <w:proofErr w:type="gramStart"/>
       <w:r>
         <w:rPr>
           <w:rFonts w:ascii="BRH Malayalam" w:hAnsi="BRH Malayalam" w:cs="BRH Malayalam"/>
@@ -7217,7 +7450,16 @@
           <w:bCs/>
           <w:sz w:val="32"/>
         </w:rPr>
-        <w:t>wherever applicable</w:t>
+        <w:t>wherever</w:t>
+      </w:r>
+      <w:proofErr w:type="gramEnd"/>
+      <w:r>
+        <w:rPr>
+          <w:b/>
+          <w:bCs/>
+          <w:sz w:val="32"/>
+        </w:rPr>
+        <w:t xml:space="preserve"> applicable</w:t>
       </w:r>
     </w:p>
     <w:p>
@@ -7404,7 +7646,6 @@
           <w:b/>
           <w:bCs/>
         </w:rPr>
-        <w:lastRenderedPageBreak/>
         <w:t>(ignore those which are already incorporated in your book’s version and date)</w:t>
       </w:r>
     </w:p>
@@ -9399,6 +9640,7 @@
                 <w:szCs w:val="32"/>
                 <w:lang w:val="en-IN" w:eastAsia="en-IN" w:bidi="ml-IN"/>
               </w:rPr>
+              <w:lastRenderedPageBreak/>
               <w:t>T.S.1.7.12.2</w:t>
             </w:r>
             <w:r>
@@ -9923,7 +10165,6 @@
           <w:szCs w:val="32"/>
           <w:u w:val="single"/>
         </w:rPr>
-        <w:lastRenderedPageBreak/>
         <w:t>==========================</w:t>
       </w:r>
     </w:p>

</xml_diff>

<commit_message>
nmv 02 02 2026
</commit_message>
<xml_diff>
--- a/TS-Kramam/TS-1.7/TS 1.7 Malayalam Krama Paatam Corrections.docx
+++ b/TS-Kramam/TS-1.7/TS 1.7 Malayalam Krama Paatam Corrections.docx
@@ -99,10 +99,9 @@
           <w:bCs/>
           <w:sz w:val="32"/>
           <w:szCs w:val="32"/>
-          <w:highlight w:val="red"/>
           <w:u w:val="single"/>
         </w:rPr>
-        <w:t>????</w:t>
+        <w:t>31st Jan 2026</w:t>
       </w:r>
     </w:p>
     <w:p>
@@ -1278,7 +1277,7 @@
                 <w:bCs/>
                 <w:sz w:val="28"/>
                 <w:szCs w:val="36"/>
-                <w:lang w:val="it-IT" w:bidi="ml-IN"/>
+                <w:lang w:val="en-IN" w:bidi="ml-IN"/>
               </w:rPr>
             </w:pPr>
             <w:r>
@@ -1288,20 +1287,9 @@
                 <w:bCs/>
                 <w:sz w:val="28"/>
                 <w:szCs w:val="36"/>
-                <w:lang w:val="it-IT" w:bidi="ml-IN"/>
-              </w:rPr>
-              <w:t xml:space="preserve">Krama Vaakyam No. </w:t>
-            </w:r>
-            <w:r>
-              <w:rPr>
-                <w:rFonts w:cs="Arial"/>
-                <w:b/>
-                <w:bCs/>
-                <w:sz w:val="28"/>
-                <w:szCs w:val="36"/>
-                <w:lang w:val="it-IT" w:bidi="ml-IN"/>
-              </w:rPr>
-              <w:t>30</w:t>
+                <w:lang w:val="en-IN" w:bidi="ml-IN"/>
+              </w:rPr>
+              <w:t>Krama Vaakyam No. 30</w:t>
             </w:r>
           </w:p>
           <w:p>
@@ -1361,13 +1349,15 @@
                 <w:rFonts w:ascii="BRH Malayalam Extra" w:hAnsi="BRH Malayalam Extra" w:cs="BRH Malayalam Extra"/>
                 <w:sz w:val="40"/>
                 <w:szCs w:val="40"/>
-              </w:rPr>
-            </w:pPr>
-            <w:r>
-              <w:rPr>
-                <w:rFonts w:ascii="BRH Malayalam Extra" w:hAnsi="BRH Malayalam Extra" w:cs="BRH Malayalam Extra"/>
-                <w:sz w:val="40"/>
-                <w:szCs w:val="40"/>
+                <w:lang w:val="it-IT"/>
+              </w:rPr>
+            </w:pPr>
+            <w:r>
+              <w:rPr>
+                <w:rFonts w:ascii="BRH Malayalam Extra" w:hAnsi="BRH Malayalam Extra" w:cs="BRH Malayalam Extra"/>
+                <w:sz w:val="40"/>
+                <w:szCs w:val="40"/>
+                <w:lang w:val="it-IT"/>
               </w:rPr>
               <w:t>öez</w:t>
             </w:r>
@@ -1377,14 +1367,16 @@
                 <w:b/>
                 <w:sz w:val="32"/>
                 <w:szCs w:val="40"/>
-              </w:rPr>
-              <w:t>–</w:t>
-            </w:r>
-            <w:r>
-              <w:rPr>
-                <w:rFonts w:ascii="BRH Malayalam Extra" w:hAnsi="BRH Malayalam Extra" w:cs="BRH Malayalam Extra"/>
-                <w:sz w:val="40"/>
-                <w:szCs w:val="40"/>
+                <w:lang w:val="it-IT"/>
+              </w:rPr>
+              <w:t>–</w:t>
+            </w:r>
+            <w:r>
+              <w:rPr>
+                <w:rFonts w:ascii="BRH Malayalam Extra" w:hAnsi="BRH Malayalam Extra" w:cs="BRH Malayalam Extra"/>
+                <w:sz w:val="40"/>
+                <w:szCs w:val="40"/>
+                <w:lang w:val="it-IT"/>
               </w:rPr>
               <w:t>Yx</w:t>
             </w:r>
@@ -1394,14 +1386,16 @@
                 <w:b/>
                 <w:sz w:val="32"/>
                 <w:szCs w:val="40"/>
-              </w:rPr>
-              <w:t>–</w:t>
-            </w:r>
-            <w:r>
-              <w:rPr>
-                <w:rFonts w:ascii="BRH Malayalam Extra" w:hAnsi="BRH Malayalam Extra" w:cs="BRH Malayalam Extra"/>
-                <w:sz w:val="40"/>
-                <w:szCs w:val="40"/>
+                <w:lang w:val="it-IT"/>
+              </w:rPr>
+              <w:t>–</w:t>
+            </w:r>
+            <w:r>
+              <w:rPr>
+                <w:rFonts w:ascii="BRH Malayalam Extra" w:hAnsi="BRH Malayalam Extra" w:cs="BRH Malayalam Extra"/>
+                <w:sz w:val="40"/>
+                <w:szCs w:val="40"/>
+                <w:lang w:val="it-IT"/>
               </w:rPr>
               <w:t>¥Zõ</w:t>
             </w:r>
@@ -1411,14 +1405,16 @@
                 <w:b/>
                 <w:sz w:val="32"/>
                 <w:szCs w:val="40"/>
-              </w:rPr>
-              <w:t>–</w:t>
-            </w:r>
-            <w:r>
-              <w:rPr>
-                <w:rFonts w:ascii="BRH Malayalam Extra" w:hAnsi="BRH Malayalam Extra" w:cs="BRH Malayalam Extra"/>
-                <w:sz w:val="40"/>
-                <w:szCs w:val="40"/>
+                <w:lang w:val="it-IT"/>
+              </w:rPr>
+              <w:t>–</w:t>
+            </w:r>
+            <w:r>
+              <w:rPr>
+                <w:rFonts w:ascii="BRH Malayalam Extra" w:hAnsi="BRH Malayalam Extra" w:cs="BRH Malayalam Extra"/>
+                <w:sz w:val="40"/>
+                <w:szCs w:val="40"/>
+                <w:lang w:val="it-IT"/>
               </w:rPr>
               <w:t xml:space="preserve">Zxpx©— | </w:t>
             </w:r>
@@ -1442,6 +1438,7 @@
                 <w:rFonts w:ascii="BRH Malayalam Extra" w:hAnsi="BRH Malayalam Extra" w:cs="BRH Malayalam Extra"/>
                 <w:sz w:val="40"/>
                 <w:szCs w:val="40"/>
+                <w:lang w:val="it-IT"/>
               </w:rPr>
               <w:t>G</w:t>
             </w:r>
@@ -1451,14 +1448,16 @@
                 <w:b/>
                 <w:sz w:val="32"/>
                 <w:szCs w:val="40"/>
-              </w:rPr>
-              <w:t>–</w:t>
-            </w:r>
-            <w:r>
-              <w:rPr>
-                <w:rFonts w:ascii="BRH Malayalam Extra" w:hAnsi="BRH Malayalam Extra" w:cs="BRH Malayalam Extra"/>
-                <w:sz w:val="40"/>
-                <w:szCs w:val="40"/>
+                <w:lang w:val="it-IT"/>
+              </w:rPr>
+              <w:t>–</w:t>
+            </w:r>
+            <w:r>
+              <w:rPr>
+                <w:rFonts w:ascii="BRH Malayalam Extra" w:hAnsi="BRH Malayalam Extra" w:cs="BRH Malayalam Extra"/>
+                <w:sz w:val="40"/>
+                <w:szCs w:val="40"/>
+                <w:lang w:val="it-IT"/>
               </w:rPr>
               <w:t>Zxpx</w:t>
             </w:r>
@@ -1468,6 +1467,7 @@
                 <w:b/>
                 <w:sz w:val="32"/>
                 <w:szCs w:val="40"/>
+                <w:lang w:val="it-IT"/>
               </w:rPr>
               <w:t>–</w:t>
             </w:r>
@@ -1477,6 +1477,7 @@
                 <w:sz w:val="40"/>
                 <w:szCs w:val="40"/>
                 <w:highlight w:val="yellow"/>
+                <w:lang w:val="it-IT"/>
               </w:rPr>
               <w:t>©</w:t>
             </w:r>
@@ -1485,8 +1486,17 @@
                 <w:rFonts w:ascii="BRH Malayalam Extra" w:hAnsi="BRH Malayalam Extra" w:cs="BRH Malayalam Extra"/>
                 <w:sz w:val="40"/>
                 <w:szCs w:val="40"/>
-              </w:rPr>
-              <w:t>. ¤¤p |</w:t>
+                <w:lang w:val="it-IT"/>
+              </w:rPr>
+              <w:t xml:space="preserve">. </w:t>
+            </w:r>
+            <w:r>
+              <w:rPr>
+                <w:rFonts w:ascii="BRH Malayalam Extra" w:hAnsi="BRH Malayalam Extra" w:cs="BRH Malayalam Extra"/>
+                <w:sz w:val="40"/>
+                <w:szCs w:val="40"/>
+              </w:rPr>
+              <w:t>¤¤p |</w:t>
             </w:r>
           </w:p>
         </w:tc>
@@ -2745,6 +2755,286 @@
                 <w:szCs w:val="40"/>
               </w:rPr>
               <w:t>Zõ—RjZ§ ||</w:t>
+            </w:r>
+          </w:p>
+        </w:tc>
+      </w:tr>
+      <w:tr>
+        <w:trPr>
+          <w:trHeight w:val="1247"/>
+        </w:trPr>
+        <w:tc>
+          <w:tcPr>
+            <w:tcW w:w="3686" w:type="dxa"/>
+          </w:tcPr>
+          <w:p>
+            <w:pPr>
+              <w:widowControl w:val="0"/>
+              <w:tabs>
+                <w:tab w:val="left" w:pos="993"/>
+              </w:tabs>
+              <w:autoSpaceDE w:val="0"/>
+              <w:autoSpaceDN w:val="0"/>
+              <w:adjustRightInd w:val="0"/>
+              <w:spacing w:before="0" w:line="240" w:lineRule="auto"/>
+              <w:rPr>
+                <w:rFonts w:eastAsia="Times New Roman" w:cs="Arial"/>
+                <w:b/>
+                <w:sz w:val="32"/>
+                <w:szCs w:val="32"/>
+                <w:lang w:val="en-IN" w:eastAsia="en-IN" w:bidi="ml-IN"/>
+              </w:rPr>
+            </w:pPr>
+            <w:r>
+              <w:rPr>
+                <w:rFonts w:eastAsia="Times New Roman" w:cs="Arial"/>
+                <w:b/>
+                <w:sz w:val="32"/>
+                <w:szCs w:val="32"/>
+                <w:lang w:val="en-IN" w:eastAsia="en-IN" w:bidi="ml-IN"/>
+              </w:rPr>
+              <w:t>T.S.1.7.</w:t>
+            </w:r>
+            <w:r>
+              <w:rPr>
+                <w:rFonts w:eastAsia="Times New Roman" w:cs="Arial"/>
+                <w:b/>
+                <w:sz w:val="32"/>
+                <w:szCs w:val="32"/>
+                <w:lang w:val="en-IN" w:eastAsia="en-IN" w:bidi="ml-IN"/>
+              </w:rPr>
+              <w:t>13.5</w:t>
+            </w:r>
+            <w:r>
+              <w:rPr>
+                <w:rFonts w:eastAsia="Times New Roman" w:cs="Arial"/>
+                <w:b/>
+                <w:sz w:val="32"/>
+                <w:szCs w:val="32"/>
+                <w:lang w:val="en-IN" w:eastAsia="en-IN" w:bidi="ml-IN"/>
+              </w:rPr>
+              <w:t xml:space="preserve"> - Kramam</w:t>
+            </w:r>
+          </w:p>
+          <w:p>
+            <w:pPr>
+              <w:widowControl w:val="0"/>
+              <w:autoSpaceDE w:val="0"/>
+              <w:autoSpaceDN w:val="0"/>
+              <w:adjustRightInd w:val="0"/>
+              <w:spacing w:before="0" w:line="240" w:lineRule="auto"/>
+              <w:rPr>
+                <w:rFonts w:cs="Arial"/>
+                <w:b/>
+                <w:bCs/>
+                <w:sz w:val="28"/>
+                <w:szCs w:val="36"/>
+                <w:lang w:val="en-IN" w:bidi="ml-IN"/>
+              </w:rPr>
+            </w:pPr>
+            <w:r>
+              <w:rPr>
+                <w:rFonts w:cs="Arial"/>
+                <w:b/>
+                <w:bCs/>
+                <w:sz w:val="28"/>
+                <w:szCs w:val="36"/>
+                <w:lang w:val="en-IN" w:bidi="ml-IN"/>
+              </w:rPr>
+              <w:t>Krama Vaakyam No. 45</w:t>
+            </w:r>
+          </w:p>
+          <w:p>
+            <w:pPr>
+              <w:widowControl w:val="0"/>
+              <w:tabs>
+                <w:tab w:val="left" w:pos="993"/>
+              </w:tabs>
+              <w:autoSpaceDE w:val="0"/>
+              <w:autoSpaceDN w:val="0"/>
+              <w:adjustRightInd w:val="0"/>
+              <w:spacing w:before="0" w:line="240" w:lineRule="auto"/>
+              <w:rPr>
+                <w:rFonts w:eastAsia="Times New Roman" w:cs="Arial"/>
+                <w:b/>
+                <w:sz w:val="32"/>
+                <w:szCs w:val="32"/>
+                <w:lang w:val="it-IT" w:eastAsia="en-IN" w:bidi="ml-IN"/>
+              </w:rPr>
+            </w:pPr>
+            <w:r>
+              <w:rPr>
+                <w:rFonts w:cs="Arial"/>
+                <w:b/>
+                <w:bCs/>
+                <w:sz w:val="28"/>
+                <w:szCs w:val="36"/>
+                <w:lang w:val="it-IT" w:bidi="ml-IN"/>
+              </w:rPr>
+              <w:t xml:space="preserve">Panchaati No. </w:t>
+            </w:r>
+            <w:r>
+              <w:rPr>
+                <w:rFonts w:cs="Arial"/>
+                <w:b/>
+                <w:bCs/>
+                <w:sz w:val="28"/>
+                <w:szCs w:val="36"/>
+                <w:lang w:val="it-IT" w:bidi="ml-IN"/>
+              </w:rPr>
+              <w:t>51</w:t>
+            </w:r>
+          </w:p>
+        </w:tc>
+        <w:tc>
+          <w:tcPr>
+            <w:tcW w:w="5196" w:type="dxa"/>
+          </w:tcPr>
+          <w:p>
+            <w:pPr>
+              <w:widowControl w:val="0"/>
+              <w:autoSpaceDE w:val="0"/>
+              <w:autoSpaceDN w:val="0"/>
+              <w:adjustRightInd w:val="0"/>
+              <w:spacing w:line="252" w:lineRule="auto"/>
+              <w:rPr>
+                <w:rFonts w:ascii="BRH Malayalam Extra" w:hAnsi="BRH Malayalam Extra" w:cs="BRH Malayalam Extra"/>
+                <w:sz w:val="40"/>
+                <w:szCs w:val="40"/>
+                <w:lang w:val="en-IN"/>
+              </w:rPr>
+            </w:pPr>
+            <w:r>
+              <w:rPr>
+                <w:rFonts w:ascii="BRH Malayalam Extra" w:hAnsi="BRH Malayalam Extra" w:cs="BRH Malayalam Extra"/>
+                <w:sz w:val="40"/>
+                <w:szCs w:val="40"/>
+              </w:rPr>
+              <w:t>A</w:t>
+            </w:r>
+            <w:r>
+              <w:rPr>
+                <w:rFonts w:ascii="BRH Malayalam Extra" w:hAnsi="BRH Malayalam Extra" w:cs="BRH Malayalam Extra"/>
+                <w:b/>
+                <w:sz w:val="32"/>
+                <w:szCs w:val="40"/>
+              </w:rPr>
+              <w:t>–</w:t>
+            </w:r>
+            <w:r>
+              <w:rPr>
+                <w:rFonts w:ascii="BRH Malayalam Extra" w:hAnsi="BRH Malayalam Extra" w:cs="BRH Malayalam Extra"/>
+                <w:sz w:val="40"/>
+                <w:szCs w:val="40"/>
+              </w:rPr>
+              <w:t xml:space="preserve">hz¥K— PyZ§ | </w:t>
+            </w:r>
+            <w:r>
+              <w:rPr>
+                <w:rFonts w:ascii="BRH Malayalam Extra" w:hAnsi="BRH Malayalam Extra" w:cs="BRH Malayalam Extra"/>
+                <w:sz w:val="40"/>
+                <w:szCs w:val="40"/>
+                <w:highlight w:val="yellow"/>
+              </w:rPr>
+              <w:t>Pyb¡</w:t>
+            </w:r>
+            <w:r>
+              <w:rPr>
+                <w:rFonts w:ascii="BRH Malayalam Extra" w:hAnsi="BRH Malayalam Extra" w:cs="BRH Malayalam Extra"/>
+                <w:sz w:val="40"/>
+                <w:szCs w:val="40"/>
+              </w:rPr>
+              <w:t>— |</w:t>
+            </w:r>
+          </w:p>
+        </w:tc>
+        <w:tc>
+          <w:tcPr>
+            <w:tcW w:w="5152" w:type="dxa"/>
+          </w:tcPr>
+          <w:p>
+            <w:pPr>
+              <w:widowControl w:val="0"/>
+              <w:autoSpaceDE w:val="0"/>
+              <w:autoSpaceDN w:val="0"/>
+              <w:adjustRightInd w:val="0"/>
+              <w:spacing w:line="252" w:lineRule="auto"/>
+              <w:rPr>
+                <w:rFonts w:ascii="BRH Malayalam Extra" w:hAnsi="BRH Malayalam Extra" w:cs="BRH Malayalam Extra"/>
+                <w:sz w:val="40"/>
+                <w:szCs w:val="40"/>
+              </w:rPr>
+            </w:pPr>
+            <w:r>
+              <w:rPr>
+                <w:rFonts w:ascii="BRH Malayalam Extra" w:hAnsi="BRH Malayalam Extra" w:cs="BRH Malayalam Extra"/>
+                <w:sz w:val="40"/>
+                <w:szCs w:val="40"/>
+              </w:rPr>
+              <w:t>A</w:t>
+            </w:r>
+            <w:r>
+              <w:rPr>
+                <w:rFonts w:ascii="BRH Malayalam Extra" w:hAnsi="BRH Malayalam Extra" w:cs="BRH Malayalam Extra"/>
+                <w:b/>
+                <w:sz w:val="32"/>
+                <w:szCs w:val="40"/>
+              </w:rPr>
+              <w:t>–</w:t>
+            </w:r>
+            <w:r>
+              <w:rPr>
+                <w:rFonts w:ascii="BRH Malayalam Extra" w:hAnsi="BRH Malayalam Extra" w:cs="BRH Malayalam Extra"/>
+                <w:sz w:val="40"/>
+                <w:szCs w:val="40"/>
+              </w:rPr>
+              <w:t xml:space="preserve">hz¥K— PyZ§ | </w:t>
+            </w:r>
+            <w:r>
+              <w:rPr>
+                <w:rFonts w:ascii="BRH Malayalam Extra" w:hAnsi="BRH Malayalam Extra" w:cs="BRH Malayalam Extra"/>
+                <w:sz w:val="40"/>
+                <w:szCs w:val="40"/>
+                <w:highlight w:val="green"/>
+              </w:rPr>
+              <w:t>Py</w:t>
+            </w:r>
+            <w:r>
+              <w:rPr>
+                <w:rFonts w:ascii="BRH Malayalam Extra" w:hAnsi="BRH Malayalam Extra" w:cs="BRH Malayalam Extra"/>
+                <w:b/>
+                <w:sz w:val="32"/>
+                <w:szCs w:val="40"/>
+                <w:highlight w:val="green"/>
+              </w:rPr>
+              <w:t>–</w:t>
+            </w:r>
+            <w:r>
+              <w:rPr>
+                <w:rFonts w:ascii="BRH Malayalam Extra" w:hAnsi="BRH Malayalam Extra" w:cs="BRH Malayalam Extra"/>
+                <w:sz w:val="40"/>
+                <w:szCs w:val="40"/>
+                <w:highlight w:val="green"/>
+              </w:rPr>
+              <w:t>b¡</w:t>
+            </w:r>
+            <w:r>
+              <w:rPr>
+                <w:rFonts w:ascii="BRH Malayalam Extra" w:hAnsi="BRH Malayalam Extra" w:cs="BRH Malayalam Extra"/>
+                <w:b/>
+                <w:sz w:val="32"/>
+                <w:szCs w:val="40"/>
+                <w:highlight w:val="green"/>
+              </w:rPr>
+              <w:t>–</w:t>
+            </w:r>
+            <w:r>
+              <w:rPr>
+                <w:rFonts w:ascii="BRH Malayalam Extra" w:hAnsi="BRH Malayalam Extra" w:cs="BRH Malayalam Extra"/>
+                <w:sz w:val="40"/>
+                <w:szCs w:val="40"/>
+              </w:rPr>
+              <w:t xml:space="preserve"> |</w:t>
             </w:r>
           </w:p>
         </w:tc>
@@ -2771,30 +3061,6 @@
         </w:rPr>
         <w:t>============</w:t>
       </w:r>
-    </w:p>
-    <w:p>
-      <w:pPr>
-        <w:jc w:val="center"/>
-        <w:rPr>
-          <w:b/>
-          <w:bCs/>
-          <w:sz w:val="32"/>
-          <w:szCs w:val="32"/>
-          <w:u w:val="single"/>
-        </w:rPr>
-      </w:pPr>
-    </w:p>
-    <w:p>
-      <w:pPr>
-        <w:jc w:val="center"/>
-        <w:rPr>
-          <w:b/>
-          <w:bCs/>
-          <w:sz w:val="32"/>
-          <w:szCs w:val="32"/>
-          <w:u w:val="single"/>
-        </w:rPr>
-      </w:pPr>
     </w:p>
     <w:p>
       <w:pPr>
@@ -8512,7 +8778,16 @@
           <w:bCs/>
           <w:sz w:val="32"/>
         </w:rPr>
-        <w:t>replaced with</w:t>
+        <w:t xml:space="preserve">replaced </w:t>
+      </w:r>
+      <w:proofErr w:type="gramStart"/>
+      <w:r>
+        <w:rPr>
+          <w:b/>
+          <w:bCs/>
+          <w:sz w:val="32"/>
+        </w:rPr>
+        <w:t>with</w:t>
       </w:r>
       <w:r>
         <w:rPr>
@@ -8534,6 +8809,7 @@
         </w:rPr>
         <w:t>"</w:t>
       </w:r>
+      <w:proofErr w:type="gramEnd"/>
       <w:r>
         <w:rPr>
           <w:rFonts w:ascii="BRH Malayalam" w:hAnsi="BRH Malayalam" w:cs="BRH Malayalam"/>
@@ -8545,6 +8821,7 @@
         </w:rPr>
         <w:t>q§T</w:t>
       </w:r>
+      <w:proofErr w:type="gramStart"/>
       <w:r>
         <w:rPr>
           <w:rFonts w:ascii="BRH Malayalam" w:hAnsi="BRH Malayalam" w:cs="BRH Malayalam"/>
@@ -8561,7 +8838,16 @@
           <w:bCs/>
           <w:sz w:val="32"/>
         </w:rPr>
-        <w:t>wherever applicable</w:t>
+        <w:t>wherever</w:t>
+      </w:r>
+      <w:proofErr w:type="gramEnd"/>
+      <w:r>
+        <w:rPr>
+          <w:b/>
+          <w:bCs/>
+          <w:sz w:val="32"/>
+        </w:rPr>
+        <w:t xml:space="preserve"> applicable</w:t>
       </w:r>
     </w:p>
     <w:p>
@@ -8585,30 +8871,6 @@
         </w:rPr>
         <w:t>============================</w:t>
       </w:r>
-    </w:p>
-    <w:p>
-      <w:pPr>
-        <w:jc w:val="center"/>
-        <w:rPr>
-          <w:b/>
-          <w:bCs/>
-          <w:sz w:val="32"/>
-          <w:szCs w:val="32"/>
-          <w:u w:val="single"/>
-        </w:rPr>
-      </w:pPr>
-    </w:p>
-    <w:p>
-      <w:pPr>
-        <w:jc w:val="center"/>
-        <w:rPr>
-          <w:b/>
-          <w:bCs/>
-          <w:sz w:val="32"/>
-          <w:szCs w:val="32"/>
-          <w:u w:val="single"/>
-        </w:rPr>
-      </w:pPr>
     </w:p>
     <w:p>
       <w:pPr>
@@ -8890,7 +9152,6 @@
                 <w:szCs w:val="32"/>
                 <w:lang w:val="en-IN" w:eastAsia="en-IN" w:bidi="ml-IN"/>
               </w:rPr>
-              <w:lastRenderedPageBreak/>
               <w:t>T.S.1.7.4.1</w:t>
             </w:r>
             <w:r>
@@ -9368,6 +9629,7 @@
                 <w:szCs w:val="32"/>
                 <w:lang w:val="en-IN" w:eastAsia="en-IN" w:bidi="ml-IN"/>
               </w:rPr>
+              <w:lastRenderedPageBreak/>
               <w:t>T.S.1.7.6.3</w:t>
             </w:r>
             <w:r>
@@ -11269,6 +11531,42 @@
         </w:rPr>
         <w:t>==========================</w:t>
       </w:r>
+    </w:p>
+    <w:p>
+      <w:pPr>
+        <w:jc w:val="center"/>
+        <w:rPr>
+          <w:b/>
+          <w:bCs/>
+          <w:sz w:val="32"/>
+          <w:szCs w:val="32"/>
+          <w:u w:val="single"/>
+        </w:rPr>
+      </w:pPr>
+    </w:p>
+    <w:p>
+      <w:pPr>
+        <w:jc w:val="center"/>
+        <w:rPr>
+          <w:b/>
+          <w:bCs/>
+          <w:sz w:val="32"/>
+          <w:szCs w:val="32"/>
+          <w:u w:val="single"/>
+        </w:rPr>
+      </w:pPr>
+    </w:p>
+    <w:p>
+      <w:pPr>
+        <w:jc w:val="center"/>
+        <w:rPr>
+          <w:b/>
+          <w:bCs/>
+          <w:sz w:val="32"/>
+          <w:szCs w:val="32"/>
+          <w:u w:val="single"/>
+        </w:rPr>
+      </w:pPr>
     </w:p>
     <w:p>
       <w:pPr>

</xml_diff>